<commit_message>
~ gitignore updated. ~ Hypercube project updated. + HypercubeClient project added. + HypercubeAS project added. + HypercubeTest project added.
</commit_message>
<xml_diff>
--- a/Отчёт о НИР.docx
+++ b/Отчёт о НИР.docx
@@ -987,22 +987,7 @@
         <w:pStyle w:val="Common"/>
       </w:pPr>
       <w:r>
-        <w:t>В настоящем</w:t>
-      </w:r>
-      <w:r>
-        <w:t xml:space="preserve"> </w:t>
-      </w:r>
-      <w:r>
-        <w:t>отчете о НИР применяют следующие термины с соответствующими</w:t>
-      </w:r>
-      <w:r>
-        <w:t xml:space="preserve"> </w:t>
-      </w:r>
-      <w:r>
-        <w:t>определениями</w:t>
-      </w:r>
-      <w:r>
-        <w:t>.</w:t>
+        <w:t>В настоящем отчете о НИР применяют следующие термины с соответствующими определениями.</w:t>
       </w:r>
     </w:p>
     <w:p>
@@ -1154,6 +1139,32 @@
         </w:rPr>
         <w:t>В последние десятилетия появилось множество программных комплексов, реализующих те или иные подходы к работе с многомерными данными.</w:t>
       </w:r>
+    </w:p>
+    <w:p>
+      <w:pPr>
+        <w:rPr>
+          <w:lang w:eastAsia="ru-RU"/>
+        </w:rPr>
+      </w:pPr>
+      <w:r>
+        <w:rPr>
+          <w:lang w:eastAsia="ru-RU"/>
+        </w:rPr>
+        <w:t>Актуальность</w:t>
+      </w:r>
+      <w:r>
+        <w:rPr>
+          <w:lang w:eastAsia="ru-RU"/>
+        </w:rPr>
+        <w:t>:</w:t>
+      </w:r>
+    </w:p>
+    <w:p>
+      <w:pPr>
+        <w:rPr>
+          <w:lang w:eastAsia="ru-RU"/>
+        </w:rPr>
+      </w:pPr>
     </w:p>
     <w:p>
       <w:pPr>
@@ -1301,13 +1312,7 @@
         <w:t>сделать выводы по полученным результатам.</w:t>
       </w:r>
     </w:p>
-    <w:p>
-      <w:pPr>
-        <w:rPr>
-          <w:lang w:val="en-US"/>
-        </w:rPr>
-      </w:pPr>
-    </w:p>
+    <w:p/>
     <w:p>
       <w:pPr>
         <w:spacing w:after="160" w:line="259" w:lineRule="auto"/>
@@ -1654,7 +1659,7 @@
     <w:p>
       <w:pPr>
         <w:rPr>
-          <w:lang w:eastAsia="ru-RU"/>
+          <w:lang w:val="en-US" w:eastAsia="ru-RU"/>
         </w:rPr>
       </w:pPr>
       <w:r>
@@ -4300,7 +4305,7 @@
       </w:r>
       <w:r>
         <w:rPr>
-          <w:lang w:val="en-US" w:eastAsia="ru-RU"/>
+          <w:lang w:eastAsia="ru-RU"/>
         </w:rPr>
         <w:t>—</w:t>
       </w:r>
@@ -4356,7 +4361,7 @@
       </w:r>
       <w:r>
         <w:rPr>
-          <w:lang w:val="en-US" w:eastAsia="ru-RU"/>
+          <w:lang w:eastAsia="ru-RU"/>
         </w:rPr>
         <w:t>—</w:t>
       </w:r>
@@ -4412,7 +4417,7 @@
       </w:r>
       <w:r>
         <w:rPr>
-          <w:lang w:val="en-US" w:eastAsia="ru-RU"/>
+          <w:lang w:eastAsia="ru-RU"/>
         </w:rPr>
         <w:t>—</w:t>
       </w:r>
@@ -5511,6 +5516,8 @@
         <w:pStyle w:val="Heading4"/>
       </w:pPr>
       <w:bookmarkStart w:id="13" w:name="_Toc64690228"/>
+      <w:bookmarkStart w:id="14" w:name="_GoBack"/>
+      <w:bookmarkEnd w:id="14"/>
       <w:r>
         <w:t>ROLAP</w:t>
       </w:r>
@@ -6156,7 +6163,7 @@
           <w:lang w:val="ru-RU"/>
         </w:rPr>
       </w:pPr>
-      <w:bookmarkStart w:id="14" w:name="_Ref56625865"/>
+      <w:bookmarkStart w:id="15" w:name="_Ref56625865"/>
       <w:r>
         <w:rPr>
           <w:lang w:val="ru-RU"/>
@@ -6203,7 +6210,7 @@
       <w:r>
         <w:fldChar w:fldCharType="end"/>
       </w:r>
-      <w:bookmarkEnd w:id="14"/>
+      <w:bookmarkEnd w:id="15"/>
       <w:r>
         <w:rPr>
           <w:lang w:val="ru-RU"/>
@@ -6295,7 +6302,7 @@
           <w:lang w:val="ru-RU"/>
         </w:rPr>
       </w:pPr>
-      <w:bookmarkStart w:id="15" w:name="_Ref56625878"/>
+      <w:bookmarkStart w:id="16" w:name="_Ref56625878"/>
       <w:r>
         <w:rPr>
           <w:lang w:val="ru-RU"/>
@@ -6342,7 +6349,7 @@
       <w:r>
         <w:fldChar w:fldCharType="end"/>
       </w:r>
-      <w:bookmarkEnd w:id="15"/>
+      <w:bookmarkEnd w:id="16"/>
       <w:r>
         <w:rPr>
           <w:lang w:val="ru-RU"/>
@@ -6382,14 +6389,14 @@
           <w:lang w:val="en-US"/>
         </w:rPr>
       </w:pPr>
-      <w:bookmarkStart w:id="16" w:name="_Toc64690229"/>
+      <w:bookmarkStart w:id="17" w:name="_Toc64690229"/>
       <w:r>
         <w:rPr>
           <w:lang w:val="en-US"/>
         </w:rPr>
         <w:t>HOLAP</w:t>
       </w:r>
-      <w:bookmarkEnd w:id="16"/>
+      <w:bookmarkEnd w:id="17"/>
     </w:p>
     <w:p>
       <w:pPr>
@@ -6404,18 +6411,346 @@
           <w:lang w:val="en-US"/>
         </w:rPr>
       </w:pPr>
-      <w:bookmarkStart w:id="17" w:name="_GoBack"/>
-      <w:bookmarkEnd w:id="17"/>
     </w:p>
     <w:p>
       <w:pPr>
         <w:pStyle w:val="Heading2"/>
-        <w:rPr>
-          <w:lang w:val="ru-RU"/>
-        </w:rPr>
       </w:pPr>
       <w:r>
         <w:t>Интеллектуальный анализ данных</w:t>
+      </w:r>
+    </w:p>
+    <w:p>
+      <w:pPr>
+        <w:rPr>
+          <w:lang w:eastAsia="ru-RU"/>
+        </w:rPr>
+      </w:pPr>
+    </w:p>
+    <w:p>
+      <w:pPr>
+        <w:pStyle w:val="Heading1"/>
+        <w:rPr>
+          <w:lang w:val="ru"/>
+        </w:rPr>
+      </w:pPr>
+      <w:r>
+        <w:rPr>
+          <w:lang w:val="ru"/>
+        </w:rPr>
+        <w:lastRenderedPageBreak/>
+        <w:t>Обзор средств разработки</w:t>
+      </w:r>
+    </w:p>
+    <w:p>
+      <w:pPr>
+        <w:pStyle w:val="Heading2"/>
+      </w:pPr>
+      <w:r>
+        <w:t xml:space="preserve">Analysis </w:t>
+      </w:r>
+      <w:r>
+        <w:rPr>
+          <w:lang w:val="en-US"/>
+        </w:rPr>
+        <w:t>Services</w:t>
+      </w:r>
+    </w:p>
+    <w:p>
+      <w:pPr>
+        <w:rPr>
+          <w:lang w:val="ru" w:eastAsia="ru-RU"/>
+        </w:rPr>
+      </w:pPr>
+      <w:r>
+        <w:rPr>
+          <w:lang w:val="ru" w:eastAsia="ru-RU"/>
+        </w:rPr>
+        <w:t xml:space="preserve">Службы Analysis </w:t>
+      </w:r>
+      <w:r>
+        <w:rPr>
+          <w:lang w:val="ru" w:eastAsia="ru-RU"/>
+        </w:rPr>
+        <w:t>Services</w:t>
+      </w:r>
+      <w:r>
+        <w:rPr>
+          <w:lang w:val="ru" w:eastAsia="ru-RU"/>
+        </w:rPr>
+        <w:t xml:space="preserve"> </w:t>
+      </w:r>
+      <w:r>
+        <w:rPr>
+          <w:lang w:val="ru" w:eastAsia="ru-RU"/>
+        </w:rPr>
+        <w:t>предоставля</w:t>
+      </w:r>
+      <w:r>
+        <w:rPr>
+          <w:lang w:val="ru" w:eastAsia="ru-RU"/>
+        </w:rPr>
+        <w:t>ют</w:t>
+      </w:r>
+      <w:r>
+        <w:rPr>
+          <w:lang w:val="ru" w:eastAsia="ru-RU"/>
+        </w:rPr>
+        <w:t xml:space="preserve"> множество встроенных функций для</w:t>
+      </w:r>
+      <w:r>
+        <w:rPr>
+          <w:lang w:val="ru" w:eastAsia="ru-RU"/>
+        </w:rPr>
+        <w:t xml:space="preserve"> </w:t>
+      </w:r>
+      <w:r>
+        <w:rPr>
+          <w:lang w:val="ru" w:eastAsia="ru-RU"/>
+        </w:rPr>
+        <w:t>использования с языками многомерных выражений (MDX) и расширений интеллектуального анализа</w:t>
+      </w:r>
+      <w:r>
+        <w:rPr>
+          <w:lang w:val="ru" w:eastAsia="ru-RU"/>
+        </w:rPr>
+        <w:t xml:space="preserve"> </w:t>
+      </w:r>
+      <w:r>
+        <w:rPr>
+          <w:lang w:val="ru" w:eastAsia="ru-RU"/>
+        </w:rPr>
+        <w:t>данных (DMX), предназначенных для выполнения всех операций, от стандартных статистических</w:t>
+      </w:r>
+      <w:r>
+        <w:rPr>
+          <w:lang w:val="ru" w:eastAsia="ru-RU"/>
+        </w:rPr>
+        <w:t xml:space="preserve"> </w:t>
+      </w:r>
+      <w:r>
+        <w:rPr>
+          <w:lang w:val="ru" w:eastAsia="ru-RU"/>
+        </w:rPr>
+        <w:t>вычислений до обхода элементов в иерархии.</w:t>
+      </w:r>
+    </w:p>
+    <w:p>
+      <w:pPr>
+        <w:rPr>
+          <w:lang w:val="ru" w:eastAsia="ru-RU"/>
+        </w:rPr>
+      </w:pPr>
+      <w:r>
+        <w:rPr>
+          <w:lang w:val="ru" w:eastAsia="ru-RU"/>
+        </w:rPr>
+        <w:t>Службы Analysis Services позволяет добавлять сборки в экземпляр Службы Analysis Services или</w:t>
+      </w:r>
+      <w:r>
+        <w:rPr>
+          <w:lang w:val="ru" w:eastAsia="ru-RU"/>
+        </w:rPr>
+        <w:t xml:space="preserve"> </w:t>
+      </w:r>
+      <w:r>
+        <w:rPr>
+          <w:lang w:val="ru" w:eastAsia="ru-RU"/>
+        </w:rPr>
+        <w:t>базу данных. Сборки позволяют создавать внешние пользовательские функции при помощи любого</w:t>
+      </w:r>
+      <w:r>
+        <w:rPr>
+          <w:lang w:val="ru" w:eastAsia="ru-RU"/>
+        </w:rPr>
+        <w:t xml:space="preserve"> </w:t>
+      </w:r>
+      <w:r>
+        <w:rPr>
+          <w:lang w:val="ru" w:eastAsia="ru-RU"/>
+        </w:rPr>
+        <w:t xml:space="preserve">языка среды CLR, например </w:t>
+      </w:r>
+      <w:proofErr w:type="spellStart"/>
+      <w:r>
+        <w:rPr>
+          <w:lang w:val="ru" w:eastAsia="ru-RU"/>
+        </w:rPr>
+        <w:t>Microsoft</w:t>
+      </w:r>
+      <w:proofErr w:type="spellEnd"/>
+      <w:r>
+        <w:rPr>
+          <w:lang w:val="ru" w:eastAsia="ru-RU"/>
+        </w:rPr>
+        <w:t xml:space="preserve"> Visual </w:t>
+      </w:r>
+      <w:proofErr w:type="spellStart"/>
+      <w:r>
+        <w:rPr>
+          <w:lang w:val="ru" w:eastAsia="ru-RU"/>
+        </w:rPr>
+        <w:t>Basic</w:t>
+      </w:r>
+      <w:proofErr w:type="spellEnd"/>
+      <w:r>
+        <w:rPr>
+          <w:lang w:val="ru" w:eastAsia="ru-RU"/>
+        </w:rPr>
+        <w:t xml:space="preserve"> .NET или </w:t>
+      </w:r>
+      <w:proofErr w:type="spellStart"/>
+      <w:r>
+        <w:rPr>
+          <w:lang w:val="ru" w:eastAsia="ru-RU"/>
+        </w:rPr>
+        <w:t>Microsoft</w:t>
+      </w:r>
+      <w:proofErr w:type="spellEnd"/>
+      <w:r>
+        <w:rPr>
+          <w:lang w:val="ru" w:eastAsia="ru-RU"/>
+        </w:rPr>
+        <w:t xml:space="preserve"> Visual C#. Также можно использовать</w:t>
+      </w:r>
+      <w:r>
+        <w:rPr>
+          <w:lang w:val="ru" w:eastAsia="ru-RU"/>
+        </w:rPr>
+        <w:t xml:space="preserve"> </w:t>
+      </w:r>
+      <w:r>
+        <w:rPr>
+          <w:lang w:val="ru" w:eastAsia="ru-RU"/>
+        </w:rPr>
+        <w:t xml:space="preserve">языки автоматизации COM, например </w:t>
+      </w:r>
+      <w:proofErr w:type="spellStart"/>
+      <w:r>
+        <w:rPr>
+          <w:lang w:val="ru" w:eastAsia="ru-RU"/>
+        </w:rPr>
+        <w:t>Microsoft</w:t>
+      </w:r>
+      <w:proofErr w:type="spellEnd"/>
+      <w:r>
+        <w:rPr>
+          <w:lang w:val="ru" w:eastAsia="ru-RU"/>
+        </w:rPr>
+        <w:t xml:space="preserve"> Visual </w:t>
+      </w:r>
+      <w:proofErr w:type="spellStart"/>
+      <w:r>
+        <w:rPr>
+          <w:lang w:val="ru" w:eastAsia="ru-RU"/>
+        </w:rPr>
+        <w:t>Basic</w:t>
+      </w:r>
+      <w:proofErr w:type="spellEnd"/>
+      <w:r>
+        <w:rPr>
+          <w:lang w:val="ru" w:eastAsia="ru-RU"/>
+        </w:rPr>
+        <w:t xml:space="preserve"> или </w:t>
+      </w:r>
+      <w:proofErr w:type="spellStart"/>
+      <w:r>
+        <w:rPr>
+          <w:lang w:val="ru" w:eastAsia="ru-RU"/>
+        </w:rPr>
+        <w:t>Microsoft</w:t>
+      </w:r>
+      <w:proofErr w:type="spellEnd"/>
+      <w:r>
+        <w:rPr>
+          <w:lang w:val="ru" w:eastAsia="ru-RU"/>
+        </w:rPr>
+        <w:t xml:space="preserve"> Visual C++.</w:t>
+      </w:r>
+    </w:p>
+    <w:p>
+      <w:pPr>
+        <w:rPr>
+          <w:lang w:val="ru" w:eastAsia="ru-RU"/>
+        </w:rPr>
+      </w:pPr>
+      <w:r>
+        <w:rPr>
+          <w:lang w:val="ru" w:eastAsia="ru-RU"/>
+        </w:rPr>
+        <w:t>Сборки позволяют расширять бизнес-функции многомерных выражений и расширений</w:t>
+      </w:r>
+      <w:r>
+        <w:rPr>
+          <w:lang w:val="ru" w:eastAsia="ru-RU"/>
+        </w:rPr>
+        <w:t xml:space="preserve"> </w:t>
+      </w:r>
+      <w:r>
+        <w:rPr>
+          <w:lang w:val="ru" w:eastAsia="ru-RU"/>
+        </w:rPr>
+        <w:t>интеллектуального анализа данных. Требуемые функции формируются в виде библиотеки, например</w:t>
+      </w:r>
+      <w:r>
+        <w:rPr>
+          <w:lang w:val="ru" w:eastAsia="ru-RU"/>
+        </w:rPr>
+        <w:t xml:space="preserve"> </w:t>
+      </w:r>
+      <w:r>
+        <w:rPr>
+          <w:lang w:val="ru" w:eastAsia="ru-RU"/>
+        </w:rPr>
+        <w:t>динамически подключаемой библиотеки (DLL), которая затем добавляется в качестве сборки к</w:t>
+      </w:r>
+      <w:r>
+        <w:rPr>
+          <w:lang w:val="ru" w:eastAsia="ru-RU"/>
+        </w:rPr>
+        <w:t xml:space="preserve"> </w:t>
+      </w:r>
+      <w:r>
+        <w:rPr>
+          <w:lang w:val="ru" w:eastAsia="ru-RU"/>
+        </w:rPr>
+        <w:t>экземпляру служб Службы Analysis Services или к базе данных служб Службы Analysis Services. Общие</w:t>
+      </w:r>
+      <w:r>
+        <w:rPr>
+          <w:lang w:val="ru" w:eastAsia="ru-RU"/>
+        </w:rPr>
+        <w:t xml:space="preserve"> </w:t>
+      </w:r>
+      <w:r>
+        <w:rPr>
+          <w:lang w:val="ru" w:eastAsia="ru-RU"/>
+        </w:rPr>
+        <w:t>методы в библиотеке затем открываются в виде пользовательских функций для многомерных</w:t>
+      </w:r>
+      <w:r>
+        <w:rPr>
+          <w:lang w:val="ru" w:eastAsia="ru-RU"/>
+        </w:rPr>
+        <w:t xml:space="preserve"> </w:t>
+      </w:r>
+      <w:r>
+        <w:rPr>
+          <w:lang w:val="ru" w:eastAsia="ru-RU"/>
+        </w:rPr>
+        <w:t>выражений и выражений расширений интеллектуального анализа данных, их процедур, вычислений,</w:t>
+      </w:r>
+      <w:r>
+        <w:rPr>
+          <w:lang w:val="ru" w:eastAsia="ru-RU"/>
+        </w:rPr>
+        <w:t xml:space="preserve"> </w:t>
+      </w:r>
+      <w:r>
+        <w:rPr>
+          <w:lang w:val="ru" w:eastAsia="ru-RU"/>
+        </w:rPr>
+        <w:t>действий и клиентских приложений</w:t>
       </w:r>
     </w:p>
     <w:p>
@@ -6953,21 +7288,7 @@
             <w:rStyle w:val="Hyperlink"/>
             <w:lang w:eastAsia="ru-RU"/>
           </w:rPr>
-          <w:t>https://www.ibm.com/cloud/learn/da</w:t>
-        </w:r>
-        <w:r>
-          <w:rPr>
-            <w:rStyle w:val="Hyperlink"/>
-            <w:lang w:eastAsia="ru-RU"/>
-          </w:rPr>
-          <w:t>t</w:t>
-        </w:r>
-        <w:r>
-          <w:rPr>
-            <w:rStyle w:val="Hyperlink"/>
-            <w:lang w:eastAsia="ru-RU"/>
-          </w:rPr>
-          <w:t>a-warehouse</w:t>
+          <w:t>https://www.ibm.com/cloud/learn/data-warehouse</w:t>
         </w:r>
       </w:hyperlink>
       <w:r>
@@ -7038,7 +7359,25 @@
         <w:rPr>
           <w:lang w:eastAsia="ru-RU"/>
         </w:rPr>
-        <w:t xml:space="preserve"> OLAP</w:t>
+        <w:t xml:space="preserve"> OLAP </w:t>
+      </w:r>
+      <w:r>
+        <w:rPr>
+          <w:lang w:eastAsia="ru-RU"/>
+        </w:rPr>
+        <w:t>[Электронный ресурс]</w:t>
+      </w:r>
+      <w:r>
+        <w:rPr>
+          <w:lang w:eastAsia="ru-RU"/>
+        </w:rPr>
+        <w:t xml:space="preserve">. — </w:t>
+      </w:r>
+      <w:r>
+        <w:rPr>
+          <w:lang w:eastAsia="ru-RU"/>
+        </w:rPr>
+        <w:t>Режим доступа:</w:t>
       </w:r>
       <w:r>
         <w:rPr>
@@ -7046,48 +7385,12 @@
         </w:rPr>
         <w:t xml:space="preserve"> </w:t>
       </w:r>
-      <w:r>
-        <w:rPr>
-          <w:lang w:eastAsia="ru-RU"/>
-        </w:rPr>
-        <w:t>[Электронный ресурс]</w:t>
-      </w:r>
-      <w:r>
-        <w:rPr>
-          <w:lang w:eastAsia="ru-RU"/>
-        </w:rPr>
-        <w:t xml:space="preserve">. — </w:t>
-      </w:r>
-      <w:r>
-        <w:rPr>
-          <w:lang w:eastAsia="ru-RU"/>
-        </w:rPr>
-        <w:t>Режим доступа:</w:t>
-      </w:r>
-      <w:r>
-        <w:rPr>
-          <w:lang w:eastAsia="ru-RU"/>
-        </w:rPr>
-        <w:t xml:space="preserve"> </w:t>
-      </w:r>
       <w:hyperlink r:id="rId18" w:history="1">
         <w:r>
           <w:rPr>
             <w:rStyle w:val="Hyperlink"/>
           </w:rPr>
-          <w:t>https://www.ibm.com</w:t>
-        </w:r>
-        <w:r>
-          <w:rPr>
-            <w:rStyle w:val="Hyperlink"/>
-          </w:rPr>
-          <w:t>/</w:t>
-        </w:r>
-        <w:r>
-          <w:rPr>
-            <w:rStyle w:val="Hyperlink"/>
-          </w:rPr>
-          <w:t>cloud/learn/olap</w:t>
+          <w:t>https://www.ibm.com/cloud/learn/olap</w:t>
         </w:r>
       </w:hyperlink>
       <w:r>
@@ -7437,11 +7740,10 @@
   <w:abstractNum w:abstractNumId="3" w15:restartNumberingAfterBreak="0">
     <w:nsid w:val="28224C02"/>
     <w:multiLevelType w:val="multilevel"/>
-    <w:tmpl w:val="5A8AD154"/>
+    <w:tmpl w:val="520E62C4"/>
     <w:lvl w:ilvl="0">
       <w:start w:val="1"/>
       <w:numFmt w:val="decimal"/>
-      <w:pStyle w:val="Heading1"/>
       <w:lvlText w:val="%1"/>
       <w:lvlJc w:val="left"/>
       <w:pPr>
@@ -7454,7 +7756,6 @@
     <w:lvl w:ilvl="1">
       <w:start w:val="1"/>
       <w:numFmt w:val="decimal"/>
-      <w:pStyle w:val="Heading2"/>
       <w:lvlText w:val="%1.%2"/>
       <w:lvlJc w:val="left"/>
       <w:pPr>
@@ -7467,7 +7768,6 @@
     <w:lvl w:ilvl="2">
       <w:start w:val="1"/>
       <w:numFmt w:val="decimal"/>
-      <w:pStyle w:val="Heading3"/>
       <w:lvlText w:val="%1.%2.%3"/>
       <w:lvlJc w:val="left"/>
       <w:pPr>
@@ -7534,7 +7834,6 @@
     <w:lvl w:ilvl="3">
       <w:start w:val="1"/>
       <w:numFmt w:val="decimal"/>
-      <w:pStyle w:val="Heading4"/>
       <w:lvlText w:val="%1.%2.%3.%4"/>
       <w:lvlJc w:val="left"/>
       <w:pPr>
@@ -7547,7 +7846,6 @@
     <w:lvl w:ilvl="4">
       <w:start w:val="1"/>
       <w:numFmt w:val="decimal"/>
-      <w:pStyle w:val="Heading5"/>
       <w:lvlText w:val="%1.%2.%3.%4.%5"/>
       <w:lvlJc w:val="left"/>
       <w:pPr>
@@ -7560,7 +7858,6 @@
     <w:lvl w:ilvl="5">
       <w:start w:val="1"/>
       <w:numFmt w:val="decimal"/>
-      <w:pStyle w:val="Heading6"/>
       <w:lvlText w:val="%1.%2.%3.%4.%5.%6"/>
       <w:lvlJc w:val="left"/>
       <w:pPr>
@@ -7573,7 +7870,6 @@
     <w:lvl w:ilvl="6">
       <w:start w:val="1"/>
       <w:numFmt w:val="decimal"/>
-      <w:pStyle w:val="Heading7"/>
       <w:lvlText w:val="%1.%2.%3.%4.%5.%6.%7"/>
       <w:lvlJc w:val="left"/>
       <w:pPr>
@@ -7586,7 +7882,6 @@
     <w:lvl w:ilvl="7">
       <w:start w:val="1"/>
       <w:numFmt w:val="decimal"/>
-      <w:pStyle w:val="Heading8"/>
       <w:lvlText w:val="%1.%2.%3.%4.%5.%6.%7.%8"/>
       <w:lvlJc w:val="left"/>
       <w:pPr>
@@ -7599,7 +7894,6 @@
     <w:lvl w:ilvl="8">
       <w:start w:val="1"/>
       <w:numFmt w:val="decimal"/>
-      <w:pStyle w:val="Heading9"/>
       <w:lvlText w:val="%1.%2.%3.%4.%5.%6.%7.%8.%9"/>
       <w:lvlJc w:val="left"/>
       <w:pPr>
@@ -7904,6 +8198,214 @@
     </w:lvl>
   </w:abstractNum>
   <w:abstractNum w:abstractNumId="7" w15:restartNumberingAfterBreak="0">
+    <w:nsid w:val="52A00B26"/>
+    <w:multiLevelType w:val="multilevel"/>
+    <w:tmpl w:val="C5025580"/>
+    <w:lvl w:ilvl="0">
+      <w:start w:val="1"/>
+      <w:numFmt w:val="decimal"/>
+      <w:pStyle w:val="Heading1"/>
+      <w:lvlText w:val="%1"/>
+      <w:lvlJc w:val="left"/>
+      <w:pPr>
+        <w:ind w:left="432" w:hanging="432"/>
+      </w:pPr>
+      <w:rPr>
+        <w:rFonts w:hint="default"/>
+      </w:rPr>
+    </w:lvl>
+    <w:lvl w:ilvl="1">
+      <w:start w:val="1"/>
+      <w:numFmt w:val="decimal"/>
+      <w:pStyle w:val="Heading2"/>
+      <w:lvlText w:val="%1.%2"/>
+      <w:lvlJc w:val="left"/>
+      <w:pPr>
+        <w:ind w:left="576" w:hanging="576"/>
+      </w:pPr>
+      <w:rPr>
+        <w:rFonts w:hint="default"/>
+      </w:rPr>
+    </w:lvl>
+    <w:lvl w:ilvl="2">
+      <w:start w:val="1"/>
+      <w:numFmt w:val="decimal"/>
+      <w:pStyle w:val="Heading3"/>
+      <w:lvlText w:val="%1.%2.%3"/>
+      <w:lvlJc w:val="left"/>
+      <w:pPr>
+        <w:ind w:left="0" w:firstLine="709"/>
+      </w:pPr>
+      <w:rPr>
+        <w:rFonts w:hint="default"/>
+      </w:rPr>
+    </w:lvl>
+    <w:lvl w:ilvl="3">
+      <w:start w:val="1"/>
+      <w:numFmt w:val="decimal"/>
+      <w:pStyle w:val="Heading4"/>
+      <w:lvlText w:val="%1.%2.%3.%4"/>
+      <w:lvlJc w:val="left"/>
+      <w:pPr>
+        <w:ind w:left="864" w:hanging="864"/>
+      </w:pPr>
+      <w:rPr>
+        <w:rFonts w:hint="default"/>
+      </w:rPr>
+    </w:lvl>
+    <w:lvl w:ilvl="4">
+      <w:start w:val="1"/>
+      <w:numFmt w:val="decimal"/>
+      <w:pStyle w:val="Heading5"/>
+      <w:lvlText w:val="%1.%2.%3.%4.%5"/>
+      <w:lvlJc w:val="left"/>
+      <w:pPr>
+        <w:ind w:left="1008" w:hanging="1008"/>
+      </w:pPr>
+      <w:rPr>
+        <w:rFonts w:hint="default"/>
+      </w:rPr>
+    </w:lvl>
+    <w:lvl w:ilvl="5">
+      <w:start w:val="1"/>
+      <w:numFmt w:val="decimal"/>
+      <w:pStyle w:val="Heading6"/>
+      <w:lvlText w:val="%1.%2.%3.%4.%5.%6"/>
+      <w:lvlJc w:val="left"/>
+      <w:pPr>
+        <w:ind w:left="1152" w:hanging="1152"/>
+      </w:pPr>
+      <w:rPr>
+        <w:rFonts w:hint="default"/>
+      </w:rPr>
+    </w:lvl>
+    <w:lvl w:ilvl="6">
+      <w:start w:val="1"/>
+      <w:numFmt w:val="decimal"/>
+      <w:pStyle w:val="Heading7"/>
+      <w:lvlText w:val="%1.%2.%3.%4.%5.%6.%7"/>
+      <w:lvlJc w:val="left"/>
+      <w:pPr>
+        <w:ind w:left="1296" w:hanging="1296"/>
+      </w:pPr>
+      <w:rPr>
+        <w:rFonts w:hint="default"/>
+      </w:rPr>
+    </w:lvl>
+    <w:lvl w:ilvl="7">
+      <w:start w:val="1"/>
+      <w:numFmt w:val="decimal"/>
+      <w:pStyle w:val="Heading8"/>
+      <w:lvlText w:val="%1.%2.%3.%4.%5.%6.%7.%8"/>
+      <w:lvlJc w:val="left"/>
+      <w:pPr>
+        <w:ind w:left="1440" w:hanging="1440"/>
+      </w:pPr>
+      <w:rPr>
+        <w:rFonts w:hint="default"/>
+      </w:rPr>
+    </w:lvl>
+    <w:lvl w:ilvl="8">
+      <w:start w:val="1"/>
+      <w:numFmt w:val="decimal"/>
+      <w:pStyle w:val="Heading9"/>
+      <w:lvlText w:val="%1.%2.%3.%4.%5.%6.%7.%8.%9"/>
+      <w:lvlJc w:val="left"/>
+      <w:pPr>
+        <w:ind w:left="1584" w:hanging="1584"/>
+      </w:pPr>
+      <w:rPr>
+        <w:rFonts w:hint="default"/>
+      </w:rPr>
+    </w:lvl>
+  </w:abstractNum>
+  <w:abstractNum w:abstractNumId="8" w15:restartNumberingAfterBreak="0">
+    <w:nsid w:val="5BD13A49"/>
+    <w:multiLevelType w:val="hybridMultilevel"/>
+    <w:tmpl w:val="6478B254"/>
+    <w:lvl w:ilvl="0" w:tplc="0419000F">
+      <w:start w:val="1"/>
+      <w:numFmt w:val="decimal"/>
+      <w:lvlText w:val="%1."/>
+      <w:lvlJc w:val="left"/>
+      <w:pPr>
+        <w:ind w:left="1429" w:hanging="360"/>
+      </w:pPr>
+    </w:lvl>
+    <w:lvl w:ilvl="1" w:tplc="04190019" w:tentative="1">
+      <w:start w:val="1"/>
+      <w:numFmt w:val="lowerLetter"/>
+      <w:lvlText w:val="%2."/>
+      <w:lvlJc w:val="left"/>
+      <w:pPr>
+        <w:ind w:left="2149" w:hanging="360"/>
+      </w:pPr>
+    </w:lvl>
+    <w:lvl w:ilvl="2" w:tplc="0419001B" w:tentative="1">
+      <w:start w:val="1"/>
+      <w:numFmt w:val="lowerRoman"/>
+      <w:lvlText w:val="%3."/>
+      <w:lvlJc w:val="right"/>
+      <w:pPr>
+        <w:ind w:left="2869" w:hanging="180"/>
+      </w:pPr>
+    </w:lvl>
+    <w:lvl w:ilvl="3" w:tplc="0419000F" w:tentative="1">
+      <w:start w:val="1"/>
+      <w:numFmt w:val="decimal"/>
+      <w:lvlText w:val="%4."/>
+      <w:lvlJc w:val="left"/>
+      <w:pPr>
+        <w:ind w:left="3589" w:hanging="360"/>
+      </w:pPr>
+    </w:lvl>
+    <w:lvl w:ilvl="4" w:tplc="04190019" w:tentative="1">
+      <w:start w:val="1"/>
+      <w:numFmt w:val="lowerLetter"/>
+      <w:lvlText w:val="%5."/>
+      <w:lvlJc w:val="left"/>
+      <w:pPr>
+        <w:ind w:left="4309" w:hanging="360"/>
+      </w:pPr>
+    </w:lvl>
+    <w:lvl w:ilvl="5" w:tplc="0419001B" w:tentative="1">
+      <w:start w:val="1"/>
+      <w:numFmt w:val="lowerRoman"/>
+      <w:lvlText w:val="%6."/>
+      <w:lvlJc w:val="right"/>
+      <w:pPr>
+        <w:ind w:left="5029" w:hanging="180"/>
+      </w:pPr>
+    </w:lvl>
+    <w:lvl w:ilvl="6" w:tplc="0419000F" w:tentative="1">
+      <w:start w:val="1"/>
+      <w:numFmt w:val="decimal"/>
+      <w:lvlText w:val="%7."/>
+      <w:lvlJc w:val="left"/>
+      <w:pPr>
+        <w:ind w:left="5749" w:hanging="360"/>
+      </w:pPr>
+    </w:lvl>
+    <w:lvl w:ilvl="7" w:tplc="04190019" w:tentative="1">
+      <w:start w:val="1"/>
+      <w:numFmt w:val="lowerLetter"/>
+      <w:lvlText w:val="%8."/>
+      <w:lvlJc w:val="left"/>
+      <w:pPr>
+        <w:ind w:left="6469" w:hanging="360"/>
+      </w:pPr>
+    </w:lvl>
+    <w:lvl w:ilvl="8" w:tplc="0419001B" w:tentative="1">
+      <w:start w:val="1"/>
+      <w:numFmt w:val="lowerRoman"/>
+      <w:lvlText w:val="%9."/>
+      <w:lvlJc w:val="right"/>
+      <w:pPr>
+        <w:ind w:left="7189" w:hanging="180"/>
+      </w:pPr>
+    </w:lvl>
+  </w:abstractNum>
+  <w:abstractNum w:abstractNumId="9" w15:restartNumberingAfterBreak="0">
     <w:nsid w:val="619604A8"/>
     <w:multiLevelType w:val="hybridMultilevel"/>
     <w:tmpl w:val="CF907AEE"/>
@@ -7993,7 +8495,7 @@
       </w:pPr>
     </w:lvl>
   </w:abstractNum>
-  <w:abstractNum w:abstractNumId="8" w15:restartNumberingAfterBreak="0">
+  <w:abstractNum w:abstractNumId="10" w15:restartNumberingAfterBreak="0">
     <w:nsid w:val="6B1B36E2"/>
     <w:multiLevelType w:val="hybridMultilevel"/>
     <w:tmpl w:val="94C860C2"/>
@@ -8129,10 +8631,16 @@
     <w:abstractNumId w:val="0"/>
   </w:num>
   <w:num w:numId="16">
-    <w:abstractNumId w:val="7"/>
+    <w:abstractNumId w:val="9"/>
   </w:num>
   <w:num w:numId="17">
+    <w:abstractNumId w:val="10"/>
+  </w:num>
+  <w:num w:numId="18">
     <w:abstractNumId w:val="8"/>
+  </w:num>
+  <w:num w:numId="19">
+    <w:abstractNumId w:val="7"/>
   </w:num>
 </w:numbering>
 </file>
@@ -8558,7 +9066,7 @@
       <w:keepLines/>
       <w:widowControl w:val="0"/>
       <w:numPr>
-        <w:numId w:val="9"/>
+        <w:numId w:val="19"/>
       </w:numPr>
       <w:spacing w:after="240"/>
       <w:contextualSpacing/>
@@ -8588,7 +9096,7 @@
       <w:widowControl w:val="0"/>
       <w:numPr>
         <w:ilvl w:val="1"/>
-        <w:numId w:val="9"/>
+        <w:numId w:val="19"/>
       </w:numPr>
       <w:spacing w:after="240"/>
       <w:outlineLvl w:val="1"/>
@@ -8609,14 +9117,14 @@
     <w:uiPriority w:val="9"/>
     <w:unhideWhenUsed/>
     <w:qFormat/>
-    <w:rsid w:val="00F24448"/>
+    <w:rsid w:val="008F5C07"/>
     <w:pPr>
       <w:keepNext/>
       <w:keepLines/>
       <w:widowControl w:val="0"/>
       <w:numPr>
         <w:ilvl w:val="2"/>
-        <w:numId w:val="9"/>
+        <w:numId w:val="19"/>
       </w:numPr>
       <w:spacing w:after="240"/>
       <w:contextualSpacing/>
@@ -8644,7 +9152,7 @@
       <w:keepLines/>
       <w:numPr>
         <w:ilvl w:val="3"/>
-        <w:numId w:val="9"/>
+        <w:numId w:val="19"/>
       </w:numPr>
       <w:outlineLvl w:val="3"/>
     </w:pPr>
@@ -8670,7 +9178,7 @@
       <w:keepLines/>
       <w:numPr>
         <w:ilvl w:val="4"/>
-        <w:numId w:val="9"/>
+        <w:numId w:val="19"/>
       </w:numPr>
       <w:spacing w:before="40"/>
       <w:outlineLvl w:val="4"/>
@@ -8695,7 +9203,7 @@
       <w:keepLines/>
       <w:numPr>
         <w:ilvl w:val="5"/>
-        <w:numId w:val="9"/>
+        <w:numId w:val="19"/>
       </w:numPr>
       <w:spacing w:before="40"/>
       <w:outlineLvl w:val="5"/>
@@ -8720,7 +9228,7 @@
       <w:keepLines/>
       <w:numPr>
         <w:ilvl w:val="6"/>
-        <w:numId w:val="9"/>
+        <w:numId w:val="19"/>
       </w:numPr>
       <w:spacing w:before="40"/>
       <w:outlineLvl w:val="6"/>
@@ -8747,7 +9255,7 @@
       <w:keepLines/>
       <w:numPr>
         <w:ilvl w:val="7"/>
-        <w:numId w:val="9"/>
+        <w:numId w:val="19"/>
       </w:numPr>
       <w:spacing w:before="40"/>
       <w:outlineLvl w:val="7"/>
@@ -8774,7 +9282,7 @@
       <w:keepLines/>
       <w:numPr>
         <w:ilvl w:val="8"/>
-        <w:numId w:val="9"/>
+        <w:numId w:val="19"/>
       </w:numPr>
       <w:spacing w:before="40"/>
       <w:outlineLvl w:val="8"/>
@@ -9175,7 +9683,7 @@
     <w:basedOn w:val="DefaultParagraphFont"/>
     <w:link w:val="Heading3"/>
     <w:uiPriority w:val="9"/>
-    <w:rsid w:val="00557A99"/>
+    <w:rsid w:val="008F5C07"/>
     <w:rPr>
       <w:rFonts w:ascii="Times New Roman" w:eastAsiaTheme="majorEastAsia" w:hAnsi="Times New Roman" w:cstheme="majorBidi"/>
       <w:b/>
@@ -9643,7 +10151,7 @@
 </file>
 
 <file path=customXml/itemProps1.xml><?xml version="1.0" encoding="utf-8"?>
-<ds:datastoreItem xmlns:ds="http://schemas.openxmlformats.org/officeDocument/2006/customXml" ds:itemID="{92926FB7-BCE1-4F67-96E5-44C125DFB8E3}">
+<ds:datastoreItem xmlns:ds="http://schemas.openxmlformats.org/officeDocument/2006/customXml" ds:itemID="{0B11F3C0-5422-46A8-B050-9DBF651A159F}">
   <ds:schemaRefs>
     <ds:schemaRef ds:uri="http://schemas.openxmlformats.org/officeDocument/2006/bibliography"/>
   </ds:schemaRefs>

</xml_diff>